<commit_message>
added hire me and chat now links
</commit_message>
<xml_diff>
--- a/adam-steinberger-resume.docx
+++ b/adam-steinberger-resume.docx
@@ -82,6 +82,65 @@
             <w:szCs w:val="21"/>
           </w:rPr>
           <w:t>adam@matthewsteinberger.com</w:t>
+        </w:r>
+      </w:hyperlink>
+      <w:r>
+        <w:rPr>
+          <w:rStyle w:val="Hyperlink"/>
+          <w:rFonts w:ascii="Ubuntu" w:hAnsi="Ubuntu"/>
+          <w:color w:val="auto"/>
+          <w:sz w:val="21"/>
+          <w:szCs w:val="21"/>
+          <w:u w:val="none"/>
+        </w:rPr>
+        <w:t xml:space="preserve"> </w:t>
+      </w:r>
+      <w:r>
+        <w:rPr>
+          <w:rStyle w:val="Hyperlink"/>
+          <w:rFonts w:ascii="Ubuntu" w:hAnsi="Ubuntu"/>
+          <w:color w:val="auto"/>
+          <w:sz w:val="21"/>
+          <w:szCs w:val="21"/>
+          <w:u w:val="none"/>
+        </w:rPr>
+        <w:t xml:space="preserve">| 💼 </w:t>
+      </w:r>
+      <w:hyperlink r:id="rId5">
+        <w:r>
+          <w:rPr>
+            <w:rStyle w:val="Hyperlink"/>
+            <w:rFonts w:ascii="Ubuntu" w:hAnsi="Ubuntu"/>
+            <w:color w:val="auto"/>
+            <w:sz w:val="21"/>
+            <w:szCs w:val="21"/>
+            <w:u w:val="none"/>
+          </w:rPr>
+          <w:t>Hire me</w:t>
+        </w:r>
+      </w:hyperlink>
+      <w:r>
+        <w:rPr>
+          <w:rStyle w:val="Hyperlink"/>
+          <w:rFonts w:ascii="Ubuntu" w:hAnsi="Ubuntu"/>
+          <w:color w:val="auto"/>
+          <w:sz w:val="21"/>
+          <w:szCs w:val="21"/>
+          <w:u w:val="none"/>
+        </w:rPr>
+        <w:t xml:space="preserve"> | 💬 </w:t>
+      </w:r>
+      <w:hyperlink r:id="rId6">
+        <w:r>
+          <w:rPr>
+            <w:rStyle w:val="Hyperlink"/>
+            <w:rFonts w:ascii="Ubuntu" w:hAnsi="Ubuntu"/>
+            <w:color w:val="auto"/>
+            <w:sz w:val="21"/>
+            <w:szCs w:val="21"/>
+            <w:u w:val="none"/>
+          </w:rPr>
+          <w:t>Chat now</w:t>
         </w:r>
       </w:hyperlink>
     </w:p>
@@ -112,7 +171,7 @@
                     </pic:cNvPicPr>
                   </pic:nvPicPr>
                   <pic:blipFill>
-                    <a:blip r:embed="rId5"/>
+                    <a:blip r:embed="rId7"/>
                     <a:stretch>
                       <a:fillRect/>
                     </a:stretch>
@@ -140,7 +199,7 @@
         </w:rPr>
         <w:t xml:space="preserve"> </w:t>
       </w:r>
-      <w:hyperlink r:id="rId6">
+      <w:hyperlink r:id="rId8">
         <w:r>
           <w:rPr>
             <w:rStyle w:val="Hyperlink"/>
@@ -184,7 +243,7 @@
         </w:rPr>
         <w:t xml:space="preserve"> </w:t>
       </w:r>
-      <w:hyperlink r:id="rId7">
+      <w:hyperlink r:id="rId9">
         <w:r>
           <w:rPr>
             <w:rStyle w:val="Hyperlink"/>
@@ -195,7 +254,7 @@
           <w:t xml:space="preserve">𝕏 </w:t>
         </w:r>
       </w:hyperlink>
-      <w:hyperlink r:id="rId8">
+      <w:hyperlink r:id="rId10">
         <w:r>
           <w:rPr>
             <w:rStyle w:val="Hyperlink"/>
@@ -213,7 +272,7 @@
         </w:rPr>
         <w:t xml:space="preserve"> | ☕ </w:t>
       </w:r>
-      <w:hyperlink r:id="rId9">
+      <w:hyperlink r:id="rId11">
         <w:r>
           <w:rPr>
             <w:rStyle w:val="Hyperlink"/>
@@ -233,7 +292,7 @@
         </w:rPr>
         <w:t xml:space="preserve"> | 📅 </w:t>
       </w:r>
-      <w:hyperlink r:id="rId10">
+      <w:hyperlink r:id="rId12">
         <w:r>
           <w:rPr>
             <w:rStyle w:val="Hyperlink"/>
@@ -1100,12 +1159,12 @@
     <w:p>
       <w:pPr>
         <w:sectPr>
-          <w:headerReference w:type="even" r:id="rId11"/>
-          <w:headerReference w:type="default" r:id="rId12"/>
-          <w:headerReference w:type="first" r:id="rId13"/>
-          <w:footerReference w:type="even" r:id="rId14"/>
-          <w:footerReference w:type="default" r:id="rId15"/>
-          <w:footerReference w:type="first" r:id="rId16"/>
+          <w:headerReference w:type="even" r:id="rId13"/>
+          <w:headerReference w:type="default" r:id="rId14"/>
+          <w:headerReference w:type="first" r:id="rId15"/>
+          <w:footerReference w:type="even" r:id="rId16"/>
+          <w:footerReference w:type="default" r:id="rId17"/>
+          <w:footerReference w:type="first" r:id="rId18"/>
           <w:type w:val="nextPage"/>
           <w:pgSz w:w="12240" w:h="15840"/>
           <w:pgMar w:left="720" w:right="720" w:gutter="0" w:header="720" w:top="777" w:footer="720" w:bottom="777"/>

</xml_diff>

<commit_message>
moved back to Greenville
</commit_message>
<xml_diff>
--- a/adam-steinberger-resume.docx
+++ b/adam-steinberger-resume.docx
@@ -43,7 +43,7 @@
             <w:sz w:val="21"/>
             <w:szCs w:val="21"/>
           </w:rPr>
-          <w:t>Wake Forest, NC USA</w:t>
+          <w:t>Greenville, SC USA</w:t>
         </w:r>
       </w:hyperlink>
       <w:r>
@@ -141,12 +141,7 @@
         <w:rPr/>
       </w:pPr>
       <w:r>
-        <w:rPr>
-          <w:rStyle w:val="Hyperlink"/>
-          <w:rFonts w:ascii="Ubuntu" w:hAnsi="Ubuntu"/>
-          <w:color w:val="auto"/>
-          <w:u w:val="none"/>
-        </w:rPr>
+        <w:rPr/>
         <w:drawing>
           <wp:inline distT="0" distB="0" distL="0" distR="0">
             <wp:extent cx="158115" cy="158115"/>
@@ -212,16 +207,7 @@
           <w:color w:val="auto"/>
           <w:u w:val="none"/>
         </w:rPr>
-        <w:t xml:space="preserve"> </w:t>
-      </w:r>
-      <w:r>
-        <w:rPr>
-          <w:rStyle w:val="Hyperlink"/>
-          <w:rFonts w:ascii="Ubuntu" w:hAnsi="Ubuntu"/>
-          <w:color w:val="auto"/>
-          <w:u w:val="none"/>
-        </w:rPr>
-        <w:t xml:space="preserve">| </w:t>
+        <w:t xml:space="preserve"> | </w:t>
       </w:r>
       <w:r>
         <w:rPr/>
@@ -374,7 +360,7 @@
         <mc:AlternateContent>
           <mc:Choice Requires="wps">
             <w:drawing>
-              <wp:anchor behindDoc="0" distT="5080" distB="5715" distL="5080" distR="5715" simplePos="0" locked="0" layoutInCell="1" allowOverlap="1" relativeHeight="3" wp14:anchorId="5F2F8EE0">
+              <wp:anchor behindDoc="0" distT="5080" distB="5715" distL="5080" distR="5715" simplePos="0" locked="0" layoutInCell="1" allowOverlap="1" relativeHeight="4" wp14:anchorId="5F2F8EE0">
                 <wp:simplePos x="0" y="0"/>
                 <wp:positionH relativeFrom="column">
                   <wp:posOffset>-57150</wp:posOffset>
@@ -1135,7 +1121,7 @@
         <mc:AlternateContent>
           <mc:Choice Requires="wps">
             <w:drawing>
-              <wp:anchor behindDoc="0" distT="5080" distB="5715" distL="5080" distR="5715" simplePos="0" locked="0" layoutInCell="1" allowOverlap="1" relativeHeight="4" wp14:anchorId="2B1FB436">
+              <wp:anchor behindDoc="0" distT="5080" distB="5715" distL="5080" distR="5715" simplePos="0" locked="0" layoutInCell="1" allowOverlap="1" relativeHeight="5" wp14:anchorId="2B1FB436">
                 <wp:simplePos x="0" y="0"/>
                 <wp:positionH relativeFrom="column">
                   <wp:posOffset>-57150</wp:posOffset>
@@ -1648,7 +1634,7 @@
         <mc:AlternateContent>
           <mc:Choice Requires="wps">
             <w:drawing>
-              <wp:anchor behindDoc="0" distT="5080" distB="5715" distL="5080" distR="5715" simplePos="0" locked="0" layoutInCell="1" allowOverlap="1" relativeHeight="5" wp14:anchorId="1B797000">
+              <wp:anchor behindDoc="0" distT="5080" distB="5715" distL="5080" distR="5715" simplePos="0" locked="0" layoutInCell="1" allowOverlap="1" relativeHeight="6" wp14:anchorId="1B797000">
                 <wp:simplePos x="0" y="0"/>
                 <wp:positionH relativeFrom="column">
                   <wp:posOffset>-57150</wp:posOffset>
@@ -1728,6 +1714,7 @@
           <w:tab w:val="clear" w:pos="720"/>
           <w:tab w:val="right" w:pos="10800" w:leader="none"/>
         </w:tabs>
+        <w:bidi w:val="0"/>
         <w:spacing w:lineRule="auto" w:line="276" w:before="0" w:after="0"/>
         <w:jc w:val="left"/>
         <w:rPr/>
@@ -1754,10 +1741,38 @@
         <w:rPr>
           <w:rFonts w:ascii="Ubuntu" w:hAnsi="Ubuntu"/>
           <w:b/>
-          <w:sz w:val="20"/>
-          <w:szCs w:val="20"/>
-        </w:rPr>
-        <w:t>Wake Forest, NC</w:t>
+          <w:bCs/>
+          <w:sz w:val="20"/>
+          <w:szCs w:val="20"/>
+        </w:rPr>
+        <w:t>Greenville</w:t>
+      </w:r>
+      <w:r>
+        <w:rPr>
+          <w:rFonts w:ascii="Ubuntu" w:hAnsi="Ubuntu"/>
+          <w:b/>
+          <w:sz w:val="20"/>
+          <w:szCs w:val="20"/>
+        </w:rPr>
+        <w:t xml:space="preserve">, </w:t>
+      </w:r>
+      <w:r>
+        <w:rPr>
+          <w:rFonts w:ascii="Ubuntu" w:hAnsi="Ubuntu"/>
+          <w:b/>
+          <w:sz w:val="20"/>
+          <w:szCs w:val="20"/>
+        </w:rPr>
+        <w:t>S</w:t>
+      </w:r>
+      <w:r>
+        <w:rPr>
+          <w:rFonts w:ascii="Ubuntu" w:hAnsi="Ubuntu"/>
+          <w:b/>
+          <w:sz w:val="20"/>
+          <w:szCs w:val="20"/>
+        </w:rPr>
+        <w:t>C</w:t>
       </w:r>
     </w:p>
     <w:p>
@@ -2919,7 +2934,13 @@
         </w:rPr>
       </w:pPr>
       <w:r>
-        <w:rPr/>
+        <w:rPr>
+          <w:rFonts w:ascii="Ubuntu" w:hAnsi="Ubuntu"/>
+          <w:b/>
+          <w:sz w:val="20"/>
+          <w:szCs w:val="20"/>
+          <w:u w:val="single"/>
+        </w:rPr>
       </w:r>
     </w:p>
     <w:p>
@@ -4021,7 +4042,7 @@
         <mc:AlternateContent>
           <mc:Choice Requires="wps">
             <w:drawing>
-              <wp:anchor behindDoc="0" distT="5080" distB="5715" distL="5080" distR="5715" simplePos="0" locked="0" layoutInCell="1" allowOverlap="1" relativeHeight="6" wp14:anchorId="1CFABE1D">
+              <wp:anchor behindDoc="0" distT="5080" distB="5715" distL="5080" distR="5715" simplePos="0" locked="0" layoutInCell="1" allowOverlap="1" relativeHeight="7" wp14:anchorId="1CFABE1D">
                 <wp:simplePos x="0" y="0"/>
                 <wp:positionH relativeFrom="column">
                   <wp:posOffset>-57150</wp:posOffset>

</xml_diff>

<commit_message>
updated position title to clarify work objectives
</commit_message>
<xml_diff>
--- a/adam-steinberger-resume.docx
+++ b/adam-steinberger-resume.docx
@@ -455,7 +455,7 @@
           <w:sz w:val="24"/>
           <w:szCs w:val="24"/>
         </w:rPr>
-        <w:t>Senior Software Engineering Consultant</w:t>
+        <w:t>Staff Software Engineer</w:t>
       </w:r>
       <w:r>
         <w:rPr>
@@ -479,7 +479,7 @@
           <w:sz w:val="24"/>
           <w:szCs w:val="24"/>
         </w:rPr>
-        <w:t>AI Developer</w:t>
+        <w:t>AI Solutions Architect</w:t>
       </w:r>
       <w:r>
         <w:rPr>
@@ -887,25 +887,25 @@
       <w:r>
         <w:rPr>
           <w:rFonts w:ascii="Ubuntu" w:hAnsi="Ubuntu"/>
-          <w:b w:val="false"/>
-          <w:bCs w:val="false"/>
-          <w:i/>
-          <w:iCs/>
-          <w:sz w:val="24"/>
-          <w:szCs w:val="24"/>
-        </w:rPr>
-        <w:t>open-source p</w:t>
-      </w:r>
-      <w:r>
-        <w:rPr>
-          <w:rFonts w:ascii="Ubuntu" w:hAnsi="Ubuntu"/>
-          <w:bCs/>
-          <w:i/>
-          <w:iCs/>
-          <w:sz w:val="24"/>
-          <w:szCs w:val="24"/>
-        </w:rPr>
-        <w:t xml:space="preserve">rinciples. With a strong foundation in </w:t>
+          <w:b/>
+          <w:bCs/>
+          <w:i/>
+          <w:iCs/>
+          <w:sz w:val="24"/>
+          <w:szCs w:val="24"/>
+        </w:rPr>
+        <w:t>open-source principles</w:t>
+      </w:r>
+      <w:r>
+        <w:rPr>
+          <w:rFonts w:ascii="Ubuntu" w:hAnsi="Ubuntu"/>
+          <w:bCs/>
+          <w:i/>
+          <w:iCs/>
+          <w:sz w:val="24"/>
+          <w:szCs w:val="24"/>
+        </w:rPr>
+        <w:t xml:space="preserve">. With a strong foundation in </w:t>
       </w:r>
       <w:r>
         <w:rPr>
@@ -1274,7 +1274,57 @@
           <w:sz w:val="20"/>
           <w:szCs w:val="20"/>
         </w:rPr>
-        <w:t>, LoRA, n8n, vLLM, OpenWebUI, Prompt Engineering, Custom Instructions</w:t>
+        <w:t xml:space="preserve">, </w:t>
+      </w:r>
+      <w:r>
+        <w:rPr>
+          <w:rFonts w:ascii="Ubuntu" w:hAnsi="Ubuntu"/>
+          <w:b w:val="false"/>
+          <w:bCs w:val="false"/>
+          <w:sz w:val="20"/>
+          <w:szCs w:val="20"/>
+        </w:rPr>
+        <w:t xml:space="preserve">ChatGPT, Claude, Gemini, Llama, </w:t>
+      </w:r>
+      <w:r>
+        <w:rPr>
+          <w:rFonts w:ascii="Ubuntu" w:hAnsi="Ubuntu"/>
+          <w:b w:val="false"/>
+          <w:bCs w:val="false"/>
+          <w:sz w:val="20"/>
+          <w:szCs w:val="20"/>
+        </w:rPr>
+        <w:t>Prompt/</w:t>
+      </w:r>
+      <w:r>
+        <w:rPr>
+          <w:rFonts w:ascii="Ubuntu" w:hAnsi="Ubuntu"/>
+          <w:b w:val="false"/>
+          <w:bCs w:val="false"/>
+          <w:sz w:val="20"/>
+          <w:szCs w:val="20"/>
+        </w:rPr>
+        <w:t>Context</w:t>
+      </w:r>
+      <w:r>
+        <w:rPr>
+          <w:rFonts w:ascii="Ubuntu" w:hAnsi="Ubuntu"/>
+          <w:b w:val="false"/>
+          <w:bCs w:val="false"/>
+          <w:sz w:val="20"/>
+          <w:szCs w:val="20"/>
+        </w:rPr>
+        <w:t xml:space="preserve"> Engineering, </w:t>
+      </w:r>
+      <w:r>
+        <w:rPr>
+          <w:rFonts w:ascii="Ubuntu" w:hAnsi="Ubuntu"/>
+          <w:b w:val="false"/>
+          <w:bCs w:val="false"/>
+          <w:sz w:val="20"/>
+          <w:szCs w:val="20"/>
+        </w:rPr>
+        <w:t>AI Agents</w:t>
       </w:r>
     </w:p>
     <w:p>
@@ -1754,25 +1804,7 @@
           <w:sz w:val="20"/>
           <w:szCs w:val="20"/>
         </w:rPr>
-        <w:t xml:space="preserve">, </w:t>
-      </w:r>
-      <w:r>
-        <w:rPr>
-          <w:rFonts w:ascii="Ubuntu" w:hAnsi="Ubuntu"/>
-          <w:b/>
-          <w:sz w:val="20"/>
-          <w:szCs w:val="20"/>
-        </w:rPr>
-        <w:t>S</w:t>
-      </w:r>
-      <w:r>
-        <w:rPr>
-          <w:rFonts w:ascii="Ubuntu" w:hAnsi="Ubuntu"/>
-          <w:b/>
-          <w:sz w:val="20"/>
-          <w:szCs w:val="20"/>
-        </w:rPr>
-        <w:t>C</w:t>
+        <w:t>, SC</w:t>
       </w:r>
     </w:p>
     <w:p>
@@ -1795,7 +1827,7 @@
           <w:sz w:val="20"/>
           <w:szCs w:val="20"/>
         </w:rPr>
-        <w:t>Senior Software Engineering Consultant</w:t>
+        <w:t>Staff Software Engineer</w:t>
         <w:tab/>
         <w:t>03/2025-Present</w:t>
       </w:r>

</xml_diff>